<commit_message>
update idea for patent
</commit_message>
<xml_diff>
--- a/reports/patent_idea.docx
+++ b/reports/patent_idea.docx
@@ -1,266 +1,596 @@
 
 <file path=word/document.xml><?xml version="1.0" encoding="utf-8"?>
-<w:document xmlns:wpc="http://schemas.microsoft.com/office/word/2010/wordprocessingCanvas" xmlns:cx="http://schemas.microsoft.com/office/drawing/2014/chartex" xmlns:cx1="http://schemas.microsoft.com/office/drawing/2015/9/8/chartex" xmlns:cx2="http://schemas.microsoft.com/office/drawing/2015/10/21/chartex" xmlns:cx3="http://schemas.microsoft.com/office/drawing/2016/5/9/chartex" xmlns:cx4="http://schemas.microsoft.com/office/drawing/2016/5/10/chartex" xmlns:cx5="http://schemas.microsoft.com/office/drawing/2016/5/11/chartex" xmlns:cx6="http://schemas.microsoft.com/office/drawing/2016/5/12/chartex" xmlns:cx7="http://schemas.microsoft.com/office/drawing/2016/5/13/chartex" xmlns:cx8="http://schemas.microsoft.com/office/drawing/2016/5/14/chartex" xmlns:mc="http://schemas.openxmlformats.org/markup-compatibility/2006" xmlns:aink="http://schemas.microsoft.com/office/drawing/2016/ink" xmlns:am3d="http://schemas.microsoft.com/office/drawing/2017/model3d" xmlns:o="urn:schemas-microsoft-com:office:office" xmlns:oel="http://schemas.microsoft.com/office/2019/extlst" xmlns:r="http://schemas.openxmlformats.org/officeDocument/2006/relationships" xmlns:m="http://schemas.openxmlformats.org/officeDocument/2006/math" xmlns:v="urn:schemas-microsoft-com:vml" xmlns:wp14="http://schemas.microsoft.com/office/word/2010/wordprocessingDrawing" xmlns:wp="http://schemas.openxmlformats.org/drawingml/2006/wordprocessingDrawing" xmlns:w10="urn:schemas-microsoft-com:office:word" xmlns:w="http://schemas.openxmlformats.org/wordprocessingml/2006/main" xmlns:w14="http://schemas.microsoft.com/office/word/2010/wordml" xmlns:w15="http://schemas.microsoft.com/office/word/2012/wordml" xmlns:w16cex="http://schemas.microsoft.com/office/word/2018/wordml/cex" xmlns:w16cid="http://schemas.microsoft.com/office/word/2016/wordml/cid" xmlns:w16="http://schemas.microsoft.com/office/word/2018/wordml" xmlns:w16sdtdh="http://schemas.microsoft.com/office/word/2020/wordml/sdtdatahash" xmlns:w16se="http://schemas.microsoft.com/office/word/2015/wordml/symex" xmlns:wpg="http://schemas.microsoft.com/office/word/2010/wordprocessingGroup" xmlns:wpi="http://schemas.microsoft.com/office/word/2010/wordprocessingInk" xmlns:wne="http://schemas.microsoft.com/office/word/2006/wordml" xmlns:wps="http://schemas.microsoft.com/office/word/2010/wordprocessingShape" mc:Ignorable="w14 w15 w16se w16cid w16 w16cex w16sdtdh wp14">
+<w:document xmlns:o="urn:schemas-microsoft-com:office:office" xmlns:r="http://schemas.openxmlformats.org/officeDocument/2006/relationships" xmlns:v="urn:schemas-microsoft-com:vml" xmlns:w="http://schemas.openxmlformats.org/wordprocessingml/2006/main" xmlns:w10="urn:schemas-microsoft-com:office:word" xmlns:wp="http://schemas.openxmlformats.org/drawingml/2006/wordprocessingDrawing" xmlns:wps="http://schemas.microsoft.com/office/word/2010/wordprocessingShape" xmlns:wpg="http://schemas.microsoft.com/office/word/2010/wordprocessingGroup" xmlns:mc="http://schemas.openxmlformats.org/markup-compatibility/2006" xmlns:wp14="http://schemas.microsoft.com/office/word/2010/wordprocessingDrawing" xmlns:w14="http://schemas.microsoft.com/office/word/2010/wordml" mc:Ignorable="w14 wp14">
   <w:body>
-    <w:p/>
-    <w:p>
-      <w:r>
+    <w:p>
+      <w:pPr>
+        <w:pStyle w:val="Normal"/>
+        <w:rPr/>
+      </w:pPr>
+      <w:r>
+        <w:rPr/>
+      </w:r>
+    </w:p>
+    <w:p>
+      <w:pPr>
+        <w:pStyle w:val="Normal"/>
+        <w:rPr/>
+      </w:pPr>
+      <w:r>
+        <w:rPr/>
+      </w:r>
+    </w:p>
+    <w:p>
+      <w:pPr>
+        <w:pStyle w:val="Title"/>
+        <w:rPr>
+          <w:sz w:val="40"/>
+          <w:szCs w:val="40"/>
+        </w:rPr>
+      </w:pPr>
+      <w:r>
+        <w:rPr>
+          <w:sz w:val="40"/>
+          <w:szCs w:val="40"/>
+        </w:rPr>
+        <w:t xml:space="preserve">A genotype calling </w:t>
+      </w:r>
+      <w:r>
+        <w:rPr>
+          <w:sz w:val="40"/>
+          <w:szCs w:val="40"/>
+        </w:rPr>
+        <w:t xml:space="preserve">cloud-base </w:t>
+      </w:r>
+      <w:r>
+        <w:rPr>
+          <w:sz w:val="40"/>
+          <w:szCs w:val="40"/>
+        </w:rPr>
+        <w:t>system supporting PGx implementation</w:t>
+      </w:r>
+    </w:p>
+    <w:p>
+      <w:pPr>
+        <w:pStyle w:val="Normal"/>
+        <w:rPr>
+          <w:b/>
+          <w:b/>
+          <w:bCs/>
+        </w:rPr>
+      </w:pPr>
+      <w:r>
+        <w:rPr>
+          <w:b/>
+          <w:bCs/>
+        </w:rPr>
+      </w:r>
+    </w:p>
+    <w:p>
+      <w:pPr>
+        <w:pStyle w:val="Heading1"/>
+        <w:rPr>
+          <w:sz w:val="32"/>
+          <w:szCs w:val="32"/>
+        </w:rPr>
+      </w:pPr>
+      <w:r>
+        <w:rPr>
+          <w:sz w:val="32"/>
+          <w:szCs w:val="32"/>
+        </w:rPr>
         <w:t>Main idea</w:t>
       </w:r>
     </w:p>
     <w:p>
       <w:pPr>
-        <w:jc w:val="both"/>
-      </w:pPr>
-      <w:r>
-        <w:t>Single base primer extension method (SBE) is an effective and sensitive approach that can cover over 30 loci in a single reaction. This method has been widely used in a broad range of applications such as forensic, molecular diagnosis, disease diagnosis, and pharmacogenetics/pharmacogenomics (PGx).</w:t>
-      </w:r>
-      <w:r>
+        <w:pStyle w:val="Normal"/>
+        <w:jc w:val="both"/>
+        <w:rPr/>
+      </w:pPr>
+      <w:r>
+        <w:rPr/>
+        <w:t xml:space="preserve">Single base primer extension method (SBE) is an effective and sensitive approach that can cover over 30 loci in a single reaction. As a cost-effective approach, </w:t>
+      </w:r>
+      <w:r>
+        <w:rPr/>
+        <w:t xml:space="preserve">this </w:t>
+      </w:r>
+      <w:r>
+        <w:rPr/>
+        <w:t xml:space="preserve"> method has been widely used in many applications such as forensic, disease diagnosis, and pharmacogenetics (PGx). </w:t>
+      </w:r>
+    </w:p>
+    <w:p>
+      <w:pPr>
+        <w:pStyle w:val="Normal"/>
+        <w:jc w:val="both"/>
+        <w:rPr/>
+      </w:pPr>
+      <w:r>
+        <w:rPr/>
+        <w:t xml:space="preserve">Several studies confirmed the benefit of PGx implementation on clinical setting. </w:t>
+      </w:r>
+      <w:r>
+        <w:rPr/>
+        <w:t xml:space="preserve">However, </w:t>
+      </w:r>
+      <w:r>
+        <w:rPr/>
+        <w:t>MORE ABOUT PGx Panel</w:t>
+      </w:r>
+    </w:p>
+    <w:p>
+      <w:pPr>
+        <w:pStyle w:val="Normal"/>
+        <w:jc w:val="both"/>
+        <w:rPr/>
+      </w:pPr>
+      <w:r>
+        <w:rPr/>
+        <w:t>In a conventional way, i</w:t>
+      </w:r>
+      <w:r>
+        <w:rPr/>
+        <w:t xml:space="preserve">dentifying genotype/phenotype of very important </w:t>
+      </w:r>
+      <w:r>
+        <w:rPr/>
+        <w:t>PGx</w:t>
+      </w:r>
+      <w:r>
+        <w:rPr/>
         <w:t xml:space="preserve"> </w:t>
       </w:r>
-      <w:proofErr w:type="spellStart"/>
-      <w:r>
-        <w:t>SNaPhot</w:t>
-      </w:r>
-      <w:proofErr w:type="spellEnd"/>
-      <w:r>
-        <w:t xml:space="preserve"> multiplex system is a primer extension-based method for the analysis of single nucleotide polymorphism (SNPs)</w:t>
-      </w:r>
-    </w:p>
-    <w:p>
-      <w:pPr>
-        <w:jc w:val="both"/>
-      </w:pPr>
-      <w:r>
+      <w:r>
+        <w:rPr/>
+        <w:t>genes</w:t>
+      </w:r>
+      <w:r>
+        <w:rPr/>
+        <w:t xml:space="preserve"> remains challenges. PGx experts </w:t>
+      </w:r>
+      <w:r>
+        <w:rPr/>
+        <w:t xml:space="preserve">often have two options </w:t>
+      </w:r>
+      <w:r>
+        <w:rPr/>
+        <w:t xml:space="preserve">whether </w:t>
+      </w:r>
+      <w:r>
+        <w:rPr/>
+        <w:t>they</w:t>
+      </w:r>
+      <w:r>
+        <w:rPr/>
+        <w:t xml:space="preserve"> manually identify the genotype/phenotype of those genes based on raw intensity from experiments </w:t>
+      </w:r>
+      <w:r>
+        <w:rPr/>
+        <w:t xml:space="preserve">or </w:t>
+      </w:r>
+      <w:r>
+        <w:rPr/>
+        <w:t xml:space="preserve">use </w:t>
+      </w:r>
+      <w:r>
+        <w:rPr/>
+        <w:t>third-party</w:t>
+      </w:r>
+      <w:r>
+        <w:rPr/>
+        <w:t xml:space="preserve"> tools. </w:t>
+      </w:r>
+      <w:r>
+        <w:rPr/>
+        <w:t xml:space="preserve">Then they </w:t>
+      </w:r>
+      <w:r>
+        <w:rPr/>
+        <w:t>manage manually the result to generate reports.</w:t>
+      </w:r>
+      <w:r>
+        <w:rPr/>
+        <w:t xml:space="preserve"> </w:t>
+      </w:r>
+      <w:r>
+        <w:rPr/>
+        <w:t>This way</w:t>
+      </w:r>
+      <w:r>
+        <w:rPr/>
+        <w:t xml:space="preserve"> raise</w:t>
+      </w:r>
+      <w:r>
+        <w:rPr/>
+        <w:t>s</w:t>
+      </w:r>
+      <w:r>
+        <w:rPr/>
+        <w:t xml:space="preserve"> </w:t>
+      </w:r>
+      <w:r>
+        <w:rPr/>
+        <w:t xml:space="preserve">several </w:t>
+      </w:r>
+      <w:r>
+        <w:rPr/>
+        <w:t xml:space="preserve">following </w:t>
+      </w:r>
+      <w:r>
+        <w:rPr/>
+        <w:t>risks</w:t>
+      </w:r>
+      <w:r>
+        <w:rPr/>
+        <w:t xml:space="preserve">. Firstly, human bias is unavoidable because of manually </w:t>
+      </w:r>
+      <w:r>
+        <w:rPr/>
+        <w:t>process</w:t>
+      </w:r>
+      <w:r>
+        <w:rPr/>
+        <w:t>. Second</w:t>
+      </w:r>
+      <w:r>
+        <w:rPr/>
+        <w:t>ly</w:t>
+      </w:r>
+      <w:r>
+        <w:rPr/>
+        <w:t xml:space="preserve">, </w:t>
+      </w:r>
+      <w:r>
+        <w:rPr/>
+        <w:t>it</w:t>
+      </w:r>
+      <w:r>
+        <w:rPr/>
+        <w:t xml:space="preserve"> </w:t>
+      </w:r>
+      <w:r>
+        <w:rPr/>
+        <w:t xml:space="preserve">is hard to record and track the history of </w:t>
+      </w:r>
+      <w:r>
+        <w:rPr/>
+        <w:t xml:space="preserve">the </w:t>
+      </w:r>
+      <w:r>
+        <w:rPr/>
+        <w:t>whole process</w:t>
+      </w:r>
+      <w:r>
+        <w:rPr/>
+        <w:t>. Finally, it require</w:t>
+      </w:r>
+      <w:r>
+        <w:rPr/>
+        <w:t>s</w:t>
+      </w:r>
+      <w:r>
+        <w:rPr/>
+        <w:t xml:space="preserve"> more efforts to manage </w:t>
+      </w:r>
+      <w:r>
+        <w:rPr/>
+        <w:t>the raw data, analy</w:t>
+      </w:r>
+      <w:r>
+        <w:rPr/>
+        <w:t>zed</w:t>
+      </w:r>
+      <w:r>
+        <w:rPr/>
+        <w:t xml:space="preserve"> data and </w:t>
+      </w:r>
+      <w:r>
+        <w:rPr/>
+        <w:t>reports (Figure 1A)</w:t>
+      </w:r>
+      <w:r>
+        <w:rPr/>
+        <w:t>.</w:t>
+      </w:r>
+    </w:p>
+    <w:p>
+      <w:pPr>
+        <w:pStyle w:val="Normal"/>
+        <w:jc w:val="both"/>
+        <w:rPr/>
+      </w:pPr>
+      <w:r>
+        <w:rPr/>
+        <w:t xml:space="preserve">To  overcome these challenges, </w:t>
+      </w:r>
+      <w:r>
+        <w:rPr/>
+        <w:t>we develop</w:t>
+      </w:r>
+      <w:r>
+        <w:rPr/>
+        <w:t>ed</w:t>
+      </w:r>
+      <w:r>
+        <w:rPr/>
+        <w:t xml:space="preserve"> an </w:t>
+      </w:r>
+      <w:r>
+        <w:rPr/>
+        <w:t xml:space="preserve">cloud system that </w:t>
+      </w:r>
+      <w:r>
+        <w:rPr/>
+        <w:t>integrate</w:t>
+      </w:r>
+      <w:r>
+        <w:rPr/>
+        <w:t>s</w:t>
+      </w:r>
+      <w:r>
+        <w:rPr/>
+        <w:t xml:space="preserve"> </w:t>
+      </w:r>
+      <w:r>
+        <w:rPr/>
+        <w:t>all process</w:t>
+      </w:r>
+      <w:r>
+        <w:rPr/>
+        <w:t>es</w:t>
+      </w:r>
+      <w:r>
+        <w:rPr/>
+        <w:t xml:space="preserve"> from identifying genotype/phenotype to manage the results </w:t>
+      </w:r>
+      <w:r>
+        <w:rPr/>
+        <w:t xml:space="preserve">(Figure 1B). The system </w:t>
+      </w:r>
+    </w:p>
+    <w:p>
+      <w:pPr>
+        <w:pStyle w:val="Normal"/>
+        <w:jc w:val="both"/>
+        <w:rPr/>
+      </w:pPr>
+      <w:r>
+        <w:rPr/>
+      </w:r>
+    </w:p>
+    <w:p>
+      <w:pPr>
+        <w:pStyle w:val="Normal"/>
+        <w:jc w:val="both"/>
+        <w:rPr/>
+      </w:pPr>
+      <w:r>
+        <w:rPr/>
         <w:t>Because of customizable, Laboratory-developed test (LDT) genotyping panel is critical and cost-effective for PGx implementation in current setting. However, development of star allele calling function (genotyping) is needed for this panel to prevent human bias and increase efficiency.</w:t>
       </w:r>
     </w:p>
     <w:p>
       <w:pPr>
-        <w:jc w:val="both"/>
-      </w:pPr>
-    </w:p>
-    <w:p>
-      <w:pPr>
-        <w:jc w:val="both"/>
-      </w:pPr>
-      <w:r>
-        <w:t>Identification of haplotype (star allele)/phenotype of metabolizer plays an important role in PGx implementation. However, t</w:t>
-      </w:r>
-      <w:r>
-        <w:t xml:space="preserve">he genotyping software package </w:t>
-      </w:r>
-      <w:r>
-        <w:t>for genotyping data (</w:t>
-      </w:r>
-      <w:proofErr w:type="spellStart"/>
-      <w:r>
-        <w:t>GeneMapper</w:t>
-      </w:r>
-      <w:proofErr w:type="spellEnd"/>
-      <w:r>
-        <w:t xml:space="preserve">) </w:t>
-      </w:r>
-      <w:r>
-        <w:t xml:space="preserve">does not include </w:t>
-      </w:r>
-      <w:r>
-        <w:t>a module</w:t>
-      </w:r>
-      <w:r>
-        <w:t xml:space="preserve"> to identify star-allele based on </w:t>
-      </w:r>
-      <w:r>
-        <w:t>the customized panel data.</w:t>
-      </w:r>
-    </w:p>
-    <w:p>
-      <w:pPr>
-        <w:jc w:val="both"/>
-      </w:pPr>
-      <w:r>
+        <w:pStyle w:val="Normal"/>
+        <w:jc w:val="both"/>
+        <w:rPr/>
+      </w:pPr>
+      <w:r>
+        <w:rPr/>
+      </w:r>
+    </w:p>
+    <w:p>
+      <w:pPr>
+        <w:pStyle w:val="Normal"/>
+        <w:jc w:val="both"/>
+        <w:rPr/>
+      </w:pPr>
+      <w:r>
+        <w:rPr/>
+        <w:t>Identification of haplotype (star allele)/phenotype of metabolizer plays an important role in PGx implementation. However, the genotyping software package for genotyping data (GeneMapper) does not include a module to identify star-allele based on the customized panel data.</w:t>
+      </w:r>
+    </w:p>
+    <w:p>
+      <w:pPr>
+        <w:pStyle w:val="Normal"/>
+        <w:jc w:val="both"/>
+        <w:rPr/>
+      </w:pPr>
+      <w:r>
+        <w:rPr/>
         <w:t>In fact, it requires many extra steps from genotyping to haplotype/phenotype translation, and report generation since software and systems are separated.</w:t>
       </w:r>
     </w:p>
     <w:p>
       <w:pPr>
-        <w:jc w:val="both"/>
-      </w:pPr>
-      <w:r>
-        <w:t>We briefly describe here steps of the current approach and purpose integrated cloud system as a solution. For current approach, FSA file obtained from</w:t>
-      </w:r>
-      <w:r>
-        <w:t xml:space="preserve"> (AAAA) was processed and analyzed by </w:t>
-      </w:r>
-      <w:proofErr w:type="spellStart"/>
-      <w:r>
-        <w:t>GeneMapper</w:t>
-      </w:r>
-      <w:proofErr w:type="spellEnd"/>
-      <w:r>
-        <w:t xml:space="preserve">. From that software, users can do many processes for genotype calling such as DNA sizing, adjust bin range and minimum intensity to detect the peak, after confirmation, user can get the plot intensity. </w:t>
-      </w:r>
-      <w:r>
-        <w:t xml:space="preserve">There are two options for haplotype/phenotype translation. </w:t>
-      </w:r>
-    </w:p>
-    <w:p>
-      <w:pPr>
-        <w:jc w:val="both"/>
-      </w:pPr>
-      <w:r>
-        <w:t>Firstly, the user will see the intensity data and manually match haplotype/phenotype based on their experiences</w:t>
-      </w:r>
-      <w:r>
-        <w:t>. T</w:t>
-      </w:r>
-      <w:r>
-        <w:t>hen the result will be manually input to the system to generate reports</w:t>
-      </w:r>
-      <w:r>
-        <w:t>.</w:t>
-      </w:r>
-      <w:r>
-        <w:t xml:space="preserve"> </w:t>
-      </w:r>
-    </w:p>
-    <w:p>
-      <w:pPr>
-        <w:jc w:val="both"/>
-      </w:pPr>
-      <w:r>
-        <w:t xml:space="preserve">Secondly, the users can review the genotype calling data on the software. In this process, bin range and minimum intensity of each marker can be adjusted manually. The genotype calling result will then be exported as file after confirmation. The exported file can be loaded </w:t>
-      </w:r>
-      <w:r>
-        <w:t>to star-allele calling tools to identify the haplotype/</w:t>
-      </w:r>
-      <w:proofErr w:type="spellStart"/>
-      <w:r>
-        <w:t>diplotype</w:t>
-      </w:r>
-      <w:proofErr w:type="spellEnd"/>
-      <w:r>
-        <w:t>. Then the result can be automatically or manually put into the system to generate reports.</w:t>
-      </w:r>
-    </w:p>
-    <w:p>
-      <w:pPr>
-        <w:jc w:val="both"/>
-      </w:pPr>
-      <w:r>
-        <w:t>The two</w:t>
-      </w:r>
-      <w:r>
-        <w:t xml:space="preserve"> </w:t>
-      </w:r>
-      <w:r>
-        <w:t xml:space="preserve">above </w:t>
-      </w:r>
-      <w:r>
-        <w:t xml:space="preserve">options have </w:t>
-      </w:r>
-      <w:r>
-        <w:t>some of the</w:t>
-      </w:r>
-      <w:r>
-        <w:t xml:space="preserve"> </w:t>
-      </w:r>
-      <w:r>
-        <w:t xml:space="preserve">following </w:t>
-      </w:r>
-      <w:r>
-        <w:t>drawbacks</w:t>
-      </w:r>
-    </w:p>
-    <w:p>
-      <w:pPr>
-        <w:jc w:val="both"/>
-      </w:pPr>
-      <w:r>
+        <w:pStyle w:val="Normal"/>
+        <w:jc w:val="both"/>
+        <w:rPr/>
+      </w:pPr>
+      <w:r>
+        <w:rPr/>
+        <w:t xml:space="preserve">We briefly describe here steps of the current approach and purpose integrated cloud system as a solution. For current approach, FSA file obtained from (AAAA) was processed and analyzed by GeneMapper. From that software, users can do many processes for genotype calling such as DNA sizing, adjust bin range and minimum intensity to detect the peak, after confirmation, user can get the plot intensity. There are two options for haplotype/phenotype translation. </w:t>
+      </w:r>
+    </w:p>
+    <w:p>
+      <w:pPr>
+        <w:pStyle w:val="Normal"/>
+        <w:jc w:val="both"/>
+        <w:rPr/>
+      </w:pPr>
+      <w:r>
+        <w:rPr/>
+        <w:t xml:space="preserve">Firstly, the user will see the intensity data and manually match haplotype/phenotype based on their experiences. Then the result will be manually input to the system to generate reports. </w:t>
+      </w:r>
+    </w:p>
+    <w:p>
+      <w:pPr>
+        <w:pStyle w:val="Normal"/>
+        <w:jc w:val="both"/>
+        <w:rPr/>
+      </w:pPr>
+      <w:r>
+        <w:rPr/>
+        <w:t>Secondly, the users can review the genotype calling data on the software. In this process, bin range and minimum intensity of each marker can be adjusted manually. The genotype calling result will then be exported as file after confirmation. The exported file can be loaded to star-allele calling tools to identify the haplotype/diplotype. Then the result can be automatically or manually put into the system to generate reports.</w:t>
+      </w:r>
+    </w:p>
+    <w:p>
+      <w:pPr>
+        <w:pStyle w:val="Normal"/>
+        <w:jc w:val="both"/>
+        <w:rPr/>
+      </w:pPr>
+      <w:r>
+        <w:rPr/>
+        <w:t>The two above options have some of the following drawbacks</w:t>
+      </w:r>
+    </w:p>
+    <w:p>
+      <w:pPr>
+        <w:pStyle w:val="Normal"/>
+        <w:jc w:val="both"/>
+        <w:rPr/>
+      </w:pPr>
+      <w:r>
+        <w:rPr/>
         <w:t>It is difficult to track change and manage because of separate systems.</w:t>
       </w:r>
     </w:p>
     <w:p>
       <w:pPr>
-        <w:jc w:val="both"/>
-      </w:pPr>
-      <w:r>
+        <w:pStyle w:val="Normal"/>
+        <w:jc w:val="both"/>
+        <w:rPr/>
+      </w:pPr>
+      <w:r>
+        <w:rPr/>
         <w:t>Increase the risk of human bias.</w:t>
       </w:r>
     </w:p>
     <w:p>
       <w:pPr>
-        <w:jc w:val="both"/>
-      </w:pPr>
-      <w:r>
+        <w:pStyle w:val="Normal"/>
+        <w:jc w:val="both"/>
+        <w:rPr/>
+      </w:pPr>
+      <w:r>
+        <w:rPr/>
         <w:t>Difficult to maintain</w:t>
       </w:r>
     </w:p>
     <w:p>
       <w:pPr>
-        <w:jc w:val="both"/>
-      </w:pPr>
-      <w:r>
+        <w:pStyle w:val="Normal"/>
+        <w:jc w:val="both"/>
+        <w:rPr/>
+      </w:pPr>
+      <w:r>
+        <w:rPr/>
         <w:t>Low efficiency</w:t>
       </w:r>
     </w:p>
     <w:p>
       <w:pPr>
-        <w:jc w:val="both"/>
-      </w:pPr>
-    </w:p>
-    <w:p>
-      <w:pPr>
-        <w:jc w:val="both"/>
-      </w:pPr>
-      <w:r>
+        <w:pStyle w:val="Normal"/>
+        <w:jc w:val="both"/>
+        <w:rPr/>
+      </w:pPr>
+      <w:r>
+        <w:rPr/>
+      </w:r>
+    </w:p>
+    <w:p>
+      <w:pPr>
+        <w:pStyle w:val="Normal"/>
+        <w:jc w:val="both"/>
+        <w:rPr/>
+      </w:pPr>
+      <w:r>
+        <w:rPr/>
         <w:t>We proposed a cloud system that covers all these steps in one system.</w:t>
       </w:r>
     </w:p>
     <w:p>
       <w:pPr>
-        <w:jc w:val="both"/>
-      </w:pPr>
-      <w:r>
-        <w:lastRenderedPageBreak/>
-        <w:t>We developed functions that support DNA sizing, automatically peak detection based on pre-</w:t>
-      </w:r>
-      <w:r>
-        <w:t>defined</w:t>
-      </w:r>
-      <w:r>
-        <w:t xml:space="preserve"> bin range and minimum intensity. It also </w:t>
-      </w:r>
-      <w:r>
-        <w:t>allows</w:t>
-      </w:r>
-      <w:r>
-        <w:t xml:space="preserve"> </w:t>
-      </w:r>
-      <w:proofErr w:type="gramStart"/>
-      <w:r>
-        <w:t>user</w:t>
-      </w:r>
-      <w:proofErr w:type="gramEnd"/>
-      <w:r>
-        <w:t xml:space="preserve"> to manual update these values and auto-update the genotype calling result.</w:t>
-      </w:r>
-    </w:p>
-    <w:p>
-      <w:pPr>
-        <w:jc w:val="both"/>
-      </w:pPr>
-    </w:p>
-    <w:p>
-      <w:r>
-        <w:rPr>
-          <w:noProof/>
-        </w:rPr>
+        <w:pStyle w:val="Normal"/>
+        <w:jc w:val="both"/>
+        <w:rPr/>
+      </w:pPr>
+      <w:r>
+        <w:rPr/>
+        <w:t>We developed functions that support DNA sizing, automatically peak detection based on pre-defined bin range and minimum intensity. It also allows user to manual update these values and auto-update the genotype calling result.</w:t>
+      </w:r>
+    </w:p>
+    <w:p>
+      <w:pPr>
+        <w:pStyle w:val="Normal"/>
+        <w:jc w:val="both"/>
+        <w:rPr/>
+      </w:pPr>
+      <w:r>
+        <w:rPr/>
+      </w:r>
+    </w:p>
+    <w:p>
+      <w:pPr>
+        <w:pStyle w:val="Normal"/>
+        <w:jc w:val="both"/>
+        <w:rPr/>
+      </w:pPr>
+      <w:r>
+        <w:rPr/>
+      </w:r>
+    </w:p>
+    <w:p>
+      <w:pPr>
+        <w:pStyle w:val="Normal"/>
+        <w:jc w:val="both"/>
+        <w:rPr/>
+      </w:pPr>
+      <w:r>
+        <w:rPr/>
+        <w:t>Single base primer extension method (SBE) is an effective and sensitive approach that can cover over 30 loci in a single reaction. This method has been widely used in a broad range of applications such as forensic, molecular diagnosis, disease diagnosis, and pharmacogenetics/pharmacogenomics (PGx). SNaPhot multiplex system is a primer extension-based method for the analysis of single nucleotide polymorphism (SNPs)</w:t>
+      </w:r>
+    </w:p>
+    <w:p>
+      <w:pPr>
+        <w:pStyle w:val="Normal"/>
+        <w:jc w:val="both"/>
+        <w:rPr/>
+      </w:pPr>
+      <w:r>
+        <w:rPr/>
+        <w:t xml:space="preserve">Single base primer extension </w:t>
+      </w:r>
+      <w:r>
+        <w:rPr/>
+        <w:t xml:space="preserve">is a cost-effective approach </w:t>
+      </w:r>
+    </w:p>
+    <w:p>
+      <w:pPr>
+        <w:pStyle w:val="Normal"/>
+        <w:jc w:val="both"/>
+        <w:rPr/>
+      </w:pPr>
+      <w:r>
+        <w:rPr/>
+      </w:r>
+    </w:p>
+    <w:p>
+      <w:pPr>
+        <w:pStyle w:val="Normal"/>
+        <w:rPr/>
+      </w:pPr>
+      <w:r>
+        <w:rPr/>
         <w:drawing>
-          <wp:inline distT="0" distB="0" distL="0" distR="0" wp14:anchorId="1AAD6889" wp14:editId="0E137CBF">
-            <wp:extent cx="5990720" cy="5148125"/>
+          <wp:inline distT="0" distB="0" distL="0" distR="0">
+            <wp:extent cx="5990590" cy="5147945"/>
             <wp:effectExtent l="0" t="0" r="0" b="0"/>
-            <wp:docPr id="1" name="Picture 1"/>
+            <wp:docPr id="1" name="Picture 1" descr=""/>
             <wp:cNvGraphicFramePr>
               <a:graphicFrameLocks xmlns:a="http://schemas.openxmlformats.org/drawingml/2006/main" noChangeAspect="1"/>
             </wp:cNvGraphicFramePr>
@@ -268,20 +598,13 @@
               <a:graphicData uri="http://schemas.openxmlformats.org/drawingml/2006/picture">
                 <pic:pic xmlns:pic="http://schemas.openxmlformats.org/drawingml/2006/picture">
                   <pic:nvPicPr>
-                    <pic:cNvPr id="0" name="Picture 2"/>
+                    <pic:cNvPr id="1" name="Picture 1" descr=""/>
                     <pic:cNvPicPr>
                       <a:picLocks noChangeAspect="1" noChangeArrowheads="1"/>
                     </pic:cNvPicPr>
                   </pic:nvPicPr>
                   <pic:blipFill>
-                    <a:blip r:embed="rId4">
-                      <a:extLst>
-                        <a:ext uri="{28A0092B-C50C-407E-A947-70E740481C1C}">
-                          <a14:useLocalDpi xmlns:a14="http://schemas.microsoft.com/office/drawing/2010/main" val="0"/>
-                        </a:ext>
-                      </a:extLst>
-                    </a:blip>
-                    <a:srcRect/>
+                    <a:blip r:embed="rId2"/>
                     <a:stretch>
                       <a:fillRect/>
                     </a:stretch>
@@ -289,12 +612,11 @@
                   <pic:spPr bwMode="auto">
                     <a:xfrm>
                       <a:off x="0" y="0"/>
-                      <a:ext cx="5997543" cy="5153988"/>
+                      <a:ext cx="5990590" cy="5147945"/>
                     </a:xfrm>
                     <a:prstGeom prst="rect">
                       <a:avLst/>
                     </a:prstGeom>
-                    <a:noFill/>
                   </pic:spPr>
                 </pic:pic>
               </a:graphicData>
@@ -303,22 +625,221 @@
         </w:drawing>
       </w:r>
     </w:p>
+    <w:p>
+      <w:pPr>
+        <w:pStyle w:val="Normal"/>
+        <w:rPr/>
+      </w:pPr>
+      <w:r>
+        <w:rPr/>
+      </w:r>
+    </w:p>
+    <w:p>
+      <w:pPr>
+        <w:pStyle w:val="Normal"/>
+        <w:rPr/>
+      </w:pPr>
+      <w:r>
+        <w:rPr/>
+        <w:drawing>
+          <wp:inline distT="0" distB="0" distL="0" distR="0">
+            <wp:extent cx="5943600" cy="6324600"/>
+            <wp:effectExtent l="0" t="0" r="0" b="0"/>
+            <wp:docPr id="2" name="Image1" descr=""/>
+            <wp:cNvGraphicFramePr>
+              <a:graphicFrameLocks xmlns:a="http://schemas.openxmlformats.org/drawingml/2006/main" noChangeAspect="1"/>
+            </wp:cNvGraphicFramePr>
+            <a:graphic xmlns:a="http://schemas.openxmlformats.org/drawingml/2006/main">
+              <a:graphicData uri="http://schemas.openxmlformats.org/drawingml/2006/picture">
+                <pic:pic xmlns:pic="http://schemas.openxmlformats.org/drawingml/2006/picture">
+                  <pic:nvPicPr>
+                    <pic:cNvPr id="2" name="Image1" descr=""/>
+                    <pic:cNvPicPr>
+                      <a:picLocks noChangeAspect="1" noChangeArrowheads="1"/>
+                    </pic:cNvPicPr>
+                  </pic:nvPicPr>
+                  <pic:blipFill>
+                    <a:blip r:embed="rId3"/>
+                    <a:stretch>
+                      <a:fillRect/>
+                    </a:stretch>
+                  </pic:blipFill>
+                  <pic:spPr bwMode="auto">
+                    <a:xfrm>
+                      <a:off x="0" y="0"/>
+                      <a:ext cx="5943600" cy="6324600"/>
+                    </a:xfrm>
+                    <a:prstGeom prst="rect">
+                      <a:avLst/>
+                    </a:prstGeom>
+                  </pic:spPr>
+                </pic:pic>
+              </a:graphicData>
+            </a:graphic>
+          </wp:inline>
+        </w:drawing>
+      </w:r>
+    </w:p>
+    <w:p>
+      <w:pPr>
+        <w:pStyle w:val="Normal"/>
+        <w:widowControl/>
+        <w:bidi w:val="0"/>
+        <w:spacing w:lineRule="auto" w:line="259" w:before="0" w:after="160"/>
+        <w:jc w:val="left"/>
+        <w:rPr/>
+      </w:pPr>
+      <w:r>
+        <w:rPr/>
+      </w:r>
+    </w:p>
     <w:sectPr>
+      <w:type w:val="nextPage"/>
       <w:pgSz w:w="12240" w:h="15840"/>
-      <w:pgMar w:top="1440" w:right="1440" w:bottom="1440" w:left="1440" w:header="720" w:footer="720" w:gutter="0"/>
-      <w:cols w:space="720"/>
-      <w:docGrid w:linePitch="360"/>
+      <w:pgMar w:left="1440" w:right="1440" w:header="0" w:top="1440" w:footer="0" w:bottom="1440" w:gutter="0"/>
+      <w:pgNumType w:fmt="decimal"/>
+      <w:formProt w:val="false"/>
+      <w:textDirection w:val="lrTb"/>
+      <w:docGrid w:type="default" w:linePitch="360" w:charSpace="4096"/>
     </w:sectPr>
   </w:body>
 </w:document>
 </file>
 
+<file path=word/numbering.xml><?xml version="1.0" encoding="utf-8"?>
+<w:numbering xmlns:w="http://schemas.openxmlformats.org/wordprocessingml/2006/main" xmlns:o="urn:schemas-microsoft-com:office:office" xmlns:r="http://schemas.openxmlformats.org/officeDocument/2006/relationships" xmlns:v="urn:schemas-microsoft-com:vml">
+  <w:abstractNum w:abstractNumId="1">
+    <w:lvl w:ilvl="0">
+      <w:start w:val="1"/>
+      <w:pStyle w:val="Heading1"/>
+      <w:numFmt w:val="none"/>
+      <w:suff w:val="nothing"/>
+      <w:lvlText w:val=""/>
+      <w:lvlJc w:val="left"/>
+      <w:pPr>
+        <w:tabs>
+          <w:tab w:val="num" w:pos="0"/>
+        </w:tabs>
+        <w:ind w:left="0" w:hanging="0"/>
+      </w:pPr>
+    </w:lvl>
+    <w:lvl w:ilvl="1">
+      <w:start w:val="1"/>
+      <w:numFmt w:val="none"/>
+      <w:suff w:val="nothing"/>
+      <w:lvlText w:val=""/>
+      <w:lvlJc w:val="left"/>
+      <w:pPr>
+        <w:tabs>
+          <w:tab w:val="num" w:pos="0"/>
+        </w:tabs>
+        <w:ind w:left="0" w:hanging="0"/>
+      </w:pPr>
+    </w:lvl>
+    <w:lvl w:ilvl="2">
+      <w:start w:val="1"/>
+      <w:numFmt w:val="none"/>
+      <w:suff w:val="nothing"/>
+      <w:lvlText w:val=""/>
+      <w:lvlJc w:val="left"/>
+      <w:pPr>
+        <w:tabs>
+          <w:tab w:val="num" w:pos="0"/>
+        </w:tabs>
+        <w:ind w:left="0" w:hanging="0"/>
+      </w:pPr>
+    </w:lvl>
+    <w:lvl w:ilvl="3">
+      <w:start w:val="1"/>
+      <w:numFmt w:val="none"/>
+      <w:suff w:val="nothing"/>
+      <w:lvlText w:val=""/>
+      <w:lvlJc w:val="left"/>
+      <w:pPr>
+        <w:tabs>
+          <w:tab w:val="num" w:pos="0"/>
+        </w:tabs>
+        <w:ind w:left="0" w:hanging="0"/>
+      </w:pPr>
+    </w:lvl>
+    <w:lvl w:ilvl="4">
+      <w:start w:val="1"/>
+      <w:numFmt w:val="none"/>
+      <w:suff w:val="nothing"/>
+      <w:lvlText w:val=""/>
+      <w:lvlJc w:val="left"/>
+      <w:pPr>
+        <w:tabs>
+          <w:tab w:val="num" w:pos="0"/>
+        </w:tabs>
+        <w:ind w:left="0" w:hanging="0"/>
+      </w:pPr>
+    </w:lvl>
+    <w:lvl w:ilvl="5">
+      <w:start w:val="1"/>
+      <w:numFmt w:val="none"/>
+      <w:suff w:val="nothing"/>
+      <w:lvlText w:val=""/>
+      <w:lvlJc w:val="left"/>
+      <w:pPr>
+        <w:tabs>
+          <w:tab w:val="num" w:pos="0"/>
+        </w:tabs>
+        <w:ind w:left="0" w:hanging="0"/>
+      </w:pPr>
+    </w:lvl>
+    <w:lvl w:ilvl="6">
+      <w:start w:val="1"/>
+      <w:numFmt w:val="none"/>
+      <w:suff w:val="nothing"/>
+      <w:lvlText w:val=""/>
+      <w:lvlJc w:val="left"/>
+      <w:pPr>
+        <w:tabs>
+          <w:tab w:val="num" w:pos="0"/>
+        </w:tabs>
+        <w:ind w:left="0" w:hanging="0"/>
+      </w:pPr>
+    </w:lvl>
+    <w:lvl w:ilvl="7">
+      <w:start w:val="1"/>
+      <w:numFmt w:val="none"/>
+      <w:suff w:val="nothing"/>
+      <w:lvlText w:val=""/>
+      <w:lvlJc w:val="left"/>
+      <w:pPr>
+        <w:tabs>
+          <w:tab w:val="num" w:pos="0"/>
+        </w:tabs>
+        <w:ind w:left="0" w:hanging="0"/>
+      </w:pPr>
+    </w:lvl>
+    <w:lvl w:ilvl="8">
+      <w:start w:val="1"/>
+      <w:numFmt w:val="none"/>
+      <w:suff w:val="nothing"/>
+      <w:lvlText w:val=""/>
+      <w:lvlJc w:val="left"/>
+      <w:pPr>
+        <w:tabs>
+          <w:tab w:val="num" w:pos="0"/>
+        </w:tabs>
+        <w:ind w:left="0" w:hanging="0"/>
+      </w:pPr>
+    </w:lvl>
+  </w:abstractNum>
+  <w:num w:numId="1">
+    <w:abstractNumId w:val="1"/>
+  </w:num>
+</w:numbering>
+</file>
+
 <file path=word/styles.xml><?xml version="1.0" encoding="utf-8"?>
-<w:styles xmlns:mc="http://schemas.openxmlformats.org/markup-compatibility/2006" xmlns:r="http://schemas.openxmlformats.org/officeDocument/2006/relationships" xmlns:w="http://schemas.openxmlformats.org/wordprocessingml/2006/main" xmlns:w14="http://schemas.microsoft.com/office/word/2010/wordml" xmlns:w15="http://schemas.microsoft.com/office/word/2012/wordml" xmlns:w16cex="http://schemas.microsoft.com/office/word/2018/wordml/cex" xmlns:w16cid="http://schemas.microsoft.com/office/word/2016/wordml/cid" xmlns:w16="http://schemas.microsoft.com/office/word/2018/wordml" xmlns:w16sdtdh="http://schemas.microsoft.com/office/word/2020/wordml/sdtdatahash" xmlns:w16se="http://schemas.microsoft.com/office/word/2015/wordml/symex" mc:Ignorable="w14 w15 w16se w16cid w16 w16cex w16sdtdh">
+<w:styles xmlns:w="http://schemas.openxmlformats.org/wordprocessingml/2006/main" xmlns:w14="http://schemas.microsoft.com/office/word/2010/wordml" xmlns:mc="http://schemas.openxmlformats.org/markup-compatibility/2006" mc:Ignorable="w14">
   <w:docDefaults>
     <w:rPrDefault>
       <w:rPr>
-        <w:rFonts w:asciiTheme="minorHAnsi" w:eastAsiaTheme="minorEastAsia" w:hAnsiTheme="minorHAnsi" w:cstheme="minorBidi"/>
+        <w:rFonts w:ascii="Calibri" w:hAnsi="Calibri" w:eastAsia="맑은 고딕" w:cs="" w:asciiTheme="minorHAnsi" w:cstheme="minorBidi" w:eastAsiaTheme="minorEastAsia" w:hAnsiTheme="minorHAnsi"/>
         <w:sz w:val="22"/>
         <w:szCs w:val="22"/>
         <w:lang w:val="en-US" w:eastAsia="ko-KR" w:bidi="ar-SA"/>
@@ -326,21 +847,21 @@
     </w:rPrDefault>
     <w:pPrDefault>
       <w:pPr>
-        <w:spacing w:after="160" w:line="259" w:lineRule="auto"/>
+        <w:suppressAutoHyphens w:val="true"/>
       </w:pPr>
     </w:pPrDefault>
   </w:docDefaults>
   <w:latentStyles w:defLockedState="0" w:defUIPriority="99" w:defSemiHidden="0" w:defUnhideWhenUsed="0" w:defQFormat="0" w:count="376">
     <w:lsdException w:name="Normal" w:uiPriority="0" w:qFormat="1"/>
     <w:lsdException w:name="heading 1" w:uiPriority="9" w:qFormat="1"/>
-    <w:lsdException w:name="heading 2" w:semiHidden="1" w:uiPriority="9" w:unhideWhenUsed="1" w:qFormat="1"/>
-    <w:lsdException w:name="heading 3" w:semiHidden="1" w:uiPriority="9" w:unhideWhenUsed="1" w:qFormat="1"/>
-    <w:lsdException w:name="heading 4" w:semiHidden="1" w:uiPriority="9" w:unhideWhenUsed="1" w:qFormat="1"/>
-    <w:lsdException w:name="heading 5" w:semiHidden="1" w:uiPriority="9" w:unhideWhenUsed="1" w:qFormat="1"/>
-    <w:lsdException w:name="heading 6" w:semiHidden="1" w:uiPriority="9" w:unhideWhenUsed="1" w:qFormat="1"/>
-    <w:lsdException w:name="heading 7" w:semiHidden="1" w:uiPriority="9" w:unhideWhenUsed="1" w:qFormat="1"/>
-    <w:lsdException w:name="heading 8" w:semiHidden="1" w:uiPriority="9" w:unhideWhenUsed="1" w:qFormat="1"/>
-    <w:lsdException w:name="heading 9" w:semiHidden="1" w:uiPriority="9" w:unhideWhenUsed="1" w:qFormat="1"/>
+    <w:lsdException w:name="heading 2" w:uiPriority="9" w:semiHidden="1" w:unhideWhenUsed="1" w:qFormat="1"/>
+    <w:lsdException w:name="heading 3" w:uiPriority="9" w:semiHidden="1" w:unhideWhenUsed="1" w:qFormat="1"/>
+    <w:lsdException w:name="heading 4" w:uiPriority="9" w:semiHidden="1" w:unhideWhenUsed="1" w:qFormat="1"/>
+    <w:lsdException w:name="heading 5" w:uiPriority="9" w:semiHidden="1" w:unhideWhenUsed="1" w:qFormat="1"/>
+    <w:lsdException w:name="heading 6" w:uiPriority="9" w:semiHidden="1" w:unhideWhenUsed="1" w:qFormat="1"/>
+    <w:lsdException w:name="heading 7" w:uiPriority="9" w:semiHidden="1" w:unhideWhenUsed="1" w:qFormat="1"/>
+    <w:lsdException w:name="heading 8" w:uiPriority="9" w:semiHidden="1" w:unhideWhenUsed="1" w:qFormat="1"/>
+    <w:lsdException w:name="heading 9" w:uiPriority="9" w:semiHidden="1" w:unhideWhenUsed="1" w:qFormat="1"/>
     <w:lsdException w:name="index 1" w:semiHidden="1" w:unhideWhenUsed="1"/>
     <w:lsdException w:name="index 2" w:semiHidden="1" w:unhideWhenUsed="1"/>
     <w:lsdException w:name="index 3" w:semiHidden="1" w:unhideWhenUsed="1"/>
@@ -350,22 +871,22 @@
     <w:lsdException w:name="index 7" w:semiHidden="1" w:unhideWhenUsed="1"/>
     <w:lsdException w:name="index 8" w:semiHidden="1" w:unhideWhenUsed="1"/>
     <w:lsdException w:name="index 9" w:semiHidden="1" w:unhideWhenUsed="1"/>
-    <w:lsdException w:name="toc 1" w:semiHidden="1" w:uiPriority="39" w:unhideWhenUsed="1"/>
-    <w:lsdException w:name="toc 2" w:semiHidden="1" w:uiPriority="39" w:unhideWhenUsed="1"/>
-    <w:lsdException w:name="toc 3" w:semiHidden="1" w:uiPriority="39" w:unhideWhenUsed="1"/>
-    <w:lsdException w:name="toc 4" w:semiHidden="1" w:uiPriority="39" w:unhideWhenUsed="1"/>
-    <w:lsdException w:name="toc 5" w:semiHidden="1" w:uiPriority="39" w:unhideWhenUsed="1"/>
-    <w:lsdException w:name="toc 6" w:semiHidden="1" w:uiPriority="39" w:unhideWhenUsed="1"/>
-    <w:lsdException w:name="toc 7" w:semiHidden="1" w:uiPriority="39" w:unhideWhenUsed="1"/>
-    <w:lsdException w:name="toc 8" w:semiHidden="1" w:uiPriority="39" w:unhideWhenUsed="1"/>
-    <w:lsdException w:name="toc 9" w:semiHidden="1" w:uiPriority="39" w:unhideWhenUsed="1"/>
+    <w:lsdException w:name="toc 1" w:uiPriority="39" w:semiHidden="1" w:unhideWhenUsed="1"/>
+    <w:lsdException w:name="toc 2" w:uiPriority="39" w:semiHidden="1" w:unhideWhenUsed="1"/>
+    <w:lsdException w:name="toc 3" w:uiPriority="39" w:semiHidden="1" w:unhideWhenUsed="1"/>
+    <w:lsdException w:name="toc 4" w:uiPriority="39" w:semiHidden="1" w:unhideWhenUsed="1"/>
+    <w:lsdException w:name="toc 5" w:uiPriority="39" w:semiHidden="1" w:unhideWhenUsed="1"/>
+    <w:lsdException w:name="toc 6" w:uiPriority="39" w:semiHidden="1" w:unhideWhenUsed="1"/>
+    <w:lsdException w:name="toc 7" w:uiPriority="39" w:semiHidden="1" w:unhideWhenUsed="1"/>
+    <w:lsdException w:name="toc 8" w:uiPriority="39" w:semiHidden="1" w:unhideWhenUsed="1"/>
+    <w:lsdException w:name="toc 9" w:uiPriority="39" w:semiHidden="1" w:unhideWhenUsed="1"/>
     <w:lsdException w:name="Normal Indent" w:semiHidden="1" w:unhideWhenUsed="1"/>
     <w:lsdException w:name="footnote text" w:semiHidden="1" w:unhideWhenUsed="1"/>
     <w:lsdException w:name="annotation text" w:semiHidden="1" w:unhideWhenUsed="1"/>
     <w:lsdException w:name="header" w:semiHidden="1" w:unhideWhenUsed="1"/>
     <w:lsdException w:name="footer" w:semiHidden="1" w:unhideWhenUsed="1"/>
     <w:lsdException w:name="index heading" w:semiHidden="1" w:unhideWhenUsed="1"/>
-    <w:lsdException w:name="caption" w:semiHidden="1" w:uiPriority="35" w:unhideWhenUsed="1" w:qFormat="1"/>
+    <w:lsdException w:name="caption" w:uiPriority="35" w:semiHidden="1" w:unhideWhenUsed="1" w:qFormat="1"/>
     <w:lsdException w:name="table of figures" w:semiHidden="1" w:unhideWhenUsed="1"/>
     <w:lsdException w:name="envelope address" w:semiHidden="1" w:unhideWhenUsed="1"/>
     <w:lsdException w:name="envelope return" w:semiHidden="1" w:unhideWhenUsed="1"/>
@@ -396,7 +917,7 @@
     <w:lsdException w:name="Title" w:uiPriority="10" w:qFormat="1"/>
     <w:lsdException w:name="Closing" w:semiHidden="1" w:unhideWhenUsed="1"/>
     <w:lsdException w:name="Signature" w:semiHidden="1" w:unhideWhenUsed="1"/>
-    <w:lsdException w:name="Default Paragraph Font" w:semiHidden="1" w:uiPriority="1" w:unhideWhenUsed="1"/>
+    <w:lsdException w:name="Default Paragraph Font" w:uiPriority="1" w:semiHidden="1" w:unhideWhenUsed="1"/>
     <w:lsdException w:name="Body Text" w:semiHidden="1" w:unhideWhenUsed="1"/>
     <w:lsdException w:name="Body Text Indent" w:semiHidden="1" w:unhideWhenUsed="1"/>
     <w:lsdException w:name="List Continue" w:semiHidden="1" w:unhideWhenUsed="1"/>
@@ -596,8 +1117,8 @@
     <w:lsdException w:name="Subtle Reference" w:uiPriority="31" w:qFormat="1"/>
     <w:lsdException w:name="Intense Reference" w:uiPriority="32" w:qFormat="1"/>
     <w:lsdException w:name="Book Title" w:uiPriority="33" w:qFormat="1"/>
-    <w:lsdException w:name="Bibliography" w:semiHidden="1" w:uiPriority="37" w:unhideWhenUsed="1"/>
-    <w:lsdException w:name="TOC Heading" w:semiHidden="1" w:uiPriority="39" w:unhideWhenUsed="1" w:qFormat="1"/>
+    <w:lsdException w:name="Bibliography" w:uiPriority="37" w:semiHidden="1" w:unhideWhenUsed="1"/>
+    <w:lsdException w:name="TOC Heading" w:uiPriority="39" w:semiHidden="1" w:unhideWhenUsed="1" w:qFormat="1"/>
     <w:lsdException w:name="Plain Table 1" w:uiPriority="41"/>
     <w:lsdException w:name="Plain Table 2" w:uiPriority="42"/>
     <w:lsdException w:name="Plain Table 3" w:uiPriority="43"/>
@@ -708,15 +1229,131 @@
     <w:lsdException w:name="Unresolved Mention" w:semiHidden="1" w:unhideWhenUsed="1"/>
     <w:lsdException w:name="Smart Link" w:semiHidden="1" w:unhideWhenUsed="1"/>
   </w:latentStyles>
-  <w:style w:type="paragraph" w:default="1" w:styleId="Normal">
+  <w:style w:type="paragraph" w:styleId="Normal" w:default="1">
     <w:name w:val="Normal"/>
     <w:qFormat/>
+    <w:pPr>
+      <w:widowControl/>
+      <w:bidi w:val="0"/>
+      <w:spacing w:lineRule="auto" w:line="259" w:before="0" w:after="160"/>
+      <w:jc w:val="left"/>
+    </w:pPr>
+    <w:rPr>
+      <w:rFonts w:ascii="Calibri" w:hAnsi="Calibri" w:eastAsia="맑은 고딕" w:cs="" w:asciiTheme="minorHAnsi" w:cstheme="minorBidi" w:eastAsiaTheme="minorEastAsia" w:hAnsiTheme="minorHAnsi"/>
+      <w:color w:val="auto"/>
+      <w:kern w:val="0"/>
+      <w:sz w:val="22"/>
+      <w:szCs w:val="22"/>
+      <w:lang w:val="en-US" w:eastAsia="ko-KR" w:bidi="ar-SA"/>
+    </w:rPr>
   </w:style>
-  <w:style w:type="character" w:default="1" w:styleId="DefaultParagraphFont">
+  <w:style w:type="paragraph" w:styleId="Heading1">
+    <w:name w:val="Heading 1"/>
+    <w:basedOn w:val="Heading"/>
+    <w:next w:val="TextBody"/>
+    <w:qFormat/>
+    <w:pPr>
+      <w:numPr>
+        <w:ilvl w:val="0"/>
+        <w:numId w:val="1"/>
+      </w:numPr>
+      <w:spacing w:before="240" w:after="120"/>
+      <w:outlineLvl w:val="0"/>
+    </w:pPr>
+    <w:rPr>
+      <w:b/>
+      <w:bCs/>
+      <w:sz w:val="36"/>
+      <w:szCs w:val="36"/>
+    </w:rPr>
+  </w:style>
+  <w:style w:type="character" w:styleId="DefaultParagraphFont" w:default="1">
     <w:name w:val="Default Paragraph Font"/>
     <w:uiPriority w:val="1"/>
     <w:semiHidden/>
     <w:unhideWhenUsed/>
+    <w:qFormat/>
+    <w:rPr/>
+  </w:style>
+  <w:style w:type="paragraph" w:styleId="Heading">
+    <w:name w:val="Heading"/>
+    <w:basedOn w:val="Normal"/>
+    <w:next w:val="TextBody"/>
+    <w:qFormat/>
+    <w:pPr>
+      <w:keepNext w:val="true"/>
+      <w:spacing w:before="240" w:after="120"/>
+    </w:pPr>
+    <w:rPr>
+      <w:rFonts w:ascii="Liberation Sans" w:hAnsi="Liberation Sans" w:eastAsia="Noto Sans CJK SC" w:cs="Lohit Devanagari"/>
+      <w:sz w:val="28"/>
+      <w:szCs w:val="28"/>
+    </w:rPr>
+  </w:style>
+  <w:style w:type="paragraph" w:styleId="TextBody">
+    <w:name w:val="Body Text"/>
+    <w:basedOn w:val="Normal"/>
+    <w:pPr>
+      <w:spacing w:lineRule="auto" w:line="276" w:before="0" w:after="140"/>
+    </w:pPr>
+    <w:rPr/>
+  </w:style>
+  <w:style w:type="paragraph" w:styleId="List">
+    <w:name w:val="List"/>
+    <w:basedOn w:val="TextBody"/>
+    <w:pPr/>
+    <w:rPr>
+      <w:rFonts w:cs="Lohit Devanagari"/>
+    </w:rPr>
+  </w:style>
+  <w:style w:type="paragraph" w:styleId="Caption">
+    <w:name w:val="Caption"/>
+    <w:basedOn w:val="Normal"/>
+    <w:qFormat/>
+    <w:pPr>
+      <w:suppressLineNumbers/>
+      <w:spacing w:before="120" w:after="120"/>
+    </w:pPr>
+    <w:rPr>
+      <w:rFonts w:cs="Lohit Devanagari"/>
+      <w:i/>
+      <w:iCs/>
+      <w:sz w:val="24"/>
+      <w:szCs w:val="24"/>
+    </w:rPr>
+  </w:style>
+  <w:style w:type="paragraph" w:styleId="Index">
+    <w:name w:val="Index"/>
+    <w:basedOn w:val="Normal"/>
+    <w:qFormat/>
+    <w:pPr>
+      <w:suppressLineNumbers/>
+    </w:pPr>
+    <w:rPr>
+      <w:rFonts w:cs="Lohit Devanagari"/>
+    </w:rPr>
+  </w:style>
+  <w:style w:type="paragraph" w:styleId="Title">
+    <w:name w:val="Title"/>
+    <w:basedOn w:val="Heading"/>
+    <w:next w:val="TextBody"/>
+    <w:qFormat/>
+    <w:pPr>
+      <w:jc w:val="center"/>
+    </w:pPr>
+    <w:rPr>
+      <w:b/>
+      <w:bCs/>
+      <w:sz w:val="56"/>
+      <w:szCs w:val="56"/>
+    </w:rPr>
+  </w:style>
+  <w:style w:type="numbering" w:styleId="NoList" w:default="1">
+    <w:name w:val="No List"/>
+    <w:uiPriority w:val="99"/>
+    <w:semiHidden/>
+    <w:unhideWhenUsed/>
+    <w:qFormat/>
   </w:style>
   <w:style w:type="table" w:default="1" w:styleId="TableNormal">
     <w:name w:val="Normal Table"/>
@@ -732,12 +1369,6 @@
         <w:right w:w="108" w:type="dxa"/>
       </w:tblCellMar>
     </w:tblPr>
-  </w:style>
-  <w:style w:type="numbering" w:default="1" w:styleId="NoList">
-    <w:name w:val="No List"/>
-    <w:uiPriority w:val="99"/>
-    <w:semiHidden/>
-    <w:unhideWhenUsed/>
   </w:style>
 </w:styles>
 </file>

</xml_diff>